<commit_message>
adjusted timing to be more reasonable
</commit_message>
<xml_diff>
--- a/Vignettes_2018-08-07.docx
+++ b/Vignettes_2018-08-07.docx
@@ -59,7 +59,21 @@
         <w:rPr>
           <w:color w:val="000000" w:themeColor="text1"/>
         </w:rPr>
-        <w:t>We will work to change thoughts and behaviors that are feeding the negative feelings you’ve been experiencing. For example, if you feel depressed, you will likely have many negative thoughts, possibly about yourself or others or about your life in general. Also, when you’re depressed, you’re more likely to act in ways that feed your negative thoughts and sadness. These behaviors may include withdrawing socially, avoiding tasks, and poor self-care. In therapy, you will learn skills to change unhelpful thought and behavior patterns, which will help you feel better emotionally.</w:t>
+        <w:t>We will work to change thoughts and behaviors that are feeding the negative feelings you’ve been experiencing. For example, if you feel depressed, you will likely have many negative thoughts, possibly about yourself or others</w:t>
+      </w:r>
+      <w:r>
+        <w:rPr>
+          <w:color w:val="000000" w:themeColor="text1"/>
+        </w:rPr>
+        <w:t>,</w:t>
+      </w:r>
+      <w:bookmarkStart w:id="0" w:name="_GoBack"/>
+      <w:bookmarkEnd w:id="0"/>
+      <w:r>
+        <w:rPr>
+          <w:color w:val="000000" w:themeColor="text1"/>
+        </w:rPr>
+        <w:t xml:space="preserve"> or about your life in general. Also, when you’re depressed, you’re more likely to act in ways that feed your negative thoughts and sadness. These behaviors may include withdrawing socially, avoiding tasks, and poor self-care. In therapy, you will learn skills to change unhelpful thought and behavior patterns, which will help you feel better emotionally.</w:t>
       </w:r>
     </w:p>
     <w:p>
@@ -985,8 +999,6 @@
         </w:rPr>
         <w:t>challenging your avoidance</w:t>
       </w:r>
-      <w:bookmarkStart w:id="0" w:name="_GoBack"/>
-      <w:bookmarkEnd w:id="0"/>
       <w:r>
         <w:rPr>
           <w:color w:val="000000" w:themeColor="text1"/>

</xml_diff>